<commit_message>
criação e config de pastas e arquivos do projeto
</commit_message>
<xml_diff>
--- a/doc.docx
+++ b/doc.docx
@@ -405,7 +405,15 @@
       </w:r>
       <w:proofErr w:type="spellEnd"/>
       <w:r>
-        <w:t>.css';</w:t>
+        <w:t>.</w:t>
+      </w:r>
+      <w:proofErr w:type="spellStart"/>
+      <w:r>
+        <w:t>css</w:t>
+      </w:r>
+      <w:proofErr w:type="spellEnd"/>
+      <w:r>
+        <w:t>';</w:t>
       </w:r>
     </w:p>
     <w:p>
@@ -1018,251 +1026,264 @@
       </w:r>
     </w:p>
     <w:p>
-      <w:proofErr w:type="spellStart"/>
+      <w:pPr>
+        <w:rPr>
+          <w:lang w:val="en-US"/>
+        </w:rPr>
+      </w:pPr>
       <w:proofErr w:type="gramStart"/>
       <w:r>
+        <w:rPr>
+          <w:lang w:val="en-US"/>
+        </w:rPr>
         <w:t>import</w:t>
       </w:r>
-      <w:proofErr w:type="spellEnd"/>
       <w:proofErr w:type="gramEnd"/>
       <w:r>
-        <w:t xml:space="preserve"> './estilo.</w:t>
-      </w:r>
-      <w:proofErr w:type="spellStart"/>
-      <w:r>
-        <w:t>css</w:t>
-      </w:r>
-      <w:proofErr w:type="spellEnd"/>
-      <w:r>
-        <w:t>';</w:t>
+        <w:rPr>
+          <w:lang w:val="en-US"/>
+        </w:rPr>
+        <w:t xml:space="preserve"> './estilo.css';</w:t>
+      </w:r>
+    </w:p>
+    <w:p>
+      <w:pPr>
+        <w:rPr>
+          <w:lang w:val="en-US"/>
+        </w:rPr>
+      </w:pPr>
+    </w:p>
+    <w:p>
+      <w:pPr>
+        <w:rPr>
+          <w:lang w:val="en-US"/>
+        </w:rPr>
+      </w:pPr>
+      <w:proofErr w:type="gramStart"/>
+      <w:r>
+        <w:rPr>
+          <w:lang w:val="en-US"/>
+        </w:rPr>
+        <w:t>export</w:t>
+      </w:r>
+      <w:proofErr w:type="gramEnd"/>
+      <w:r>
+        <w:rPr>
+          <w:lang w:val="en-US"/>
+        </w:rPr>
+        <w:t xml:space="preserve"> default function </w:t>
+      </w:r>
+      <w:proofErr w:type="spellStart"/>
+      <w:r>
+        <w:rPr>
+          <w:lang w:val="en-US"/>
+        </w:rPr>
+        <w:t>PaginaInicial</w:t>
+      </w:r>
+      <w:proofErr w:type="spellEnd"/>
+      <w:r>
+        <w:rPr>
+          <w:lang w:val="en-US"/>
+        </w:rPr>
+        <w:t>() {</w:t>
+      </w:r>
+    </w:p>
+    <w:p>
+      <w:r>
+        <w:rPr>
+          <w:lang w:val="en-US"/>
+        </w:rPr>
+        <w:t xml:space="preserve">  </w:t>
+      </w:r>
+      <w:proofErr w:type="spellStart"/>
+      <w:proofErr w:type="gramStart"/>
+      <w:r>
+        <w:t>const</w:t>
+      </w:r>
+      <w:proofErr w:type="spellEnd"/>
+      <w:proofErr w:type="gramEnd"/>
+      <w:r>
+        <w:t xml:space="preserve"> [ </w:t>
+      </w:r>
+      <w:proofErr w:type="spellStart"/>
+      <w:r>
+        <w:t>numeroAleatorio</w:t>
+      </w:r>
+      <w:proofErr w:type="spellEnd"/>
+      <w:r>
+        <w:t xml:space="preserve">, </w:t>
+      </w:r>
+      <w:proofErr w:type="spellStart"/>
+      <w:r>
+        <w:t>setNumeroAleatorio</w:t>
+      </w:r>
+      <w:proofErr w:type="spellEnd"/>
+      <w:r>
+        <w:t xml:space="preserve"> ] = </w:t>
+      </w:r>
+      <w:proofErr w:type="spellStart"/>
+      <w:r>
+        <w:t>useState</w:t>
+      </w:r>
+      <w:proofErr w:type="spellEnd"/>
+      <w:r>
+        <w:t>(1);</w:t>
       </w:r>
     </w:p>
     <w:p/>
     <w:p>
-      <w:pPr>
-        <w:rPr>
-          <w:lang w:val="en-US"/>
-        </w:rPr>
-      </w:pPr>
+      <w:r>
+        <w:t xml:space="preserve">  </w:t>
+      </w:r>
+      <w:proofErr w:type="spellStart"/>
       <w:proofErr w:type="gramStart"/>
       <w:r>
-        <w:rPr>
-          <w:lang w:val="en-US"/>
-        </w:rPr>
-        <w:t>export</w:t>
-      </w:r>
+        <w:t>return</w:t>
+      </w:r>
+      <w:proofErr w:type="spellEnd"/>
       <w:proofErr w:type="gramEnd"/>
       <w:r>
-        <w:rPr>
-          <w:lang w:val="en-US"/>
-        </w:rPr>
-        <w:t xml:space="preserve"> default function </w:t>
-      </w:r>
-      <w:proofErr w:type="spellStart"/>
-      <w:r>
-        <w:rPr>
-          <w:lang w:val="en-US"/>
-        </w:rPr>
-        <w:t>PaginaInicial</w:t>
-      </w:r>
-      <w:proofErr w:type="spellEnd"/>
-      <w:r>
-        <w:rPr>
-          <w:lang w:val="en-US"/>
-        </w:rPr>
-        <w:t>() {</w:t>
-      </w:r>
-    </w:p>
-    <w:p>
-      <w:pPr>
-        <w:rPr>
-          <w:lang w:val="en-US"/>
-        </w:rPr>
-      </w:pPr>
-      <w:r>
-        <w:rPr>
-          <w:lang w:val="en-US"/>
-        </w:rPr>
-        <w:t xml:space="preserve">  </w:t>
-      </w:r>
+        <w:t>(</w:t>
+      </w:r>
+    </w:p>
+    <w:p>
+      <w:r>
+        <w:t xml:space="preserve">    </w:t>
+      </w:r>
+      <w:r>
+        <w:t xml:space="preserve">&lt;div </w:t>
+      </w:r>
+      <w:proofErr w:type="spellStart"/>
       <w:proofErr w:type="gramStart"/>
       <w:r>
-        <w:rPr>
-          <w:lang w:val="en-US"/>
-        </w:rPr>
-        <w:t>const</w:t>
-      </w:r>
+        <w:t>className</w:t>
+      </w:r>
+      <w:proofErr w:type="spellEnd"/>
       <w:proofErr w:type="gramEnd"/>
       <w:r>
-        <w:rPr>
-          <w:lang w:val="en-US"/>
-        </w:rPr>
-        <w:t xml:space="preserve"> [ </w:t>
-      </w:r>
-      <w:proofErr w:type="spellStart"/>
-      <w:r>
-        <w:rPr>
-          <w:lang w:val="en-US"/>
-        </w:rPr>
+        <w:t>="</w:t>
+      </w:r>
+      <w:proofErr w:type="spellStart"/>
+      <w:r>
+        <w:t>conteudo-centralizado</w:t>
+      </w:r>
+      <w:proofErr w:type="spellEnd"/>
+      <w:r>
+        <w:t>"&gt;</w:t>
+      </w:r>
+    </w:p>
+    <w:p>
+      <w:r>
+        <w:t xml:space="preserve">      &lt;h3&gt;Número aleatório:&lt;/h3&gt;</w:t>
+      </w:r>
+    </w:p>
+    <w:p>
+      <w:r>
+        <w:t xml:space="preserve">      &lt;h1&gt;</w:t>
+      </w:r>
+      <w:proofErr w:type="gramStart"/>
+      <w:r>
+        <w:t>{</w:t>
+      </w:r>
+      <w:proofErr w:type="gramEnd"/>
+      <w:r>
+        <w:t xml:space="preserve"> </w:t>
+      </w:r>
+      <w:proofErr w:type="spellStart"/>
+      <w:r>
         <w:t>numeroAleatorio</w:t>
       </w:r>
       <w:proofErr w:type="spellEnd"/>
       <w:r>
-        <w:rPr>
-          <w:lang w:val="en-US"/>
-        </w:rPr>
-        <w:t xml:space="preserve">, </w:t>
-      </w:r>
-      <w:proofErr w:type="spellStart"/>
-      <w:r>
-        <w:rPr>
-          <w:lang w:val="en-US"/>
-        </w:rPr>
-        <w:t>setNumeroAleatorio</w:t>
-      </w:r>
-      <w:proofErr w:type="spellEnd"/>
-      <w:r>
-        <w:rPr>
-          <w:lang w:val="en-US"/>
-        </w:rPr>
-        <w:t xml:space="preserve"> ] = </w:t>
-      </w:r>
-      <w:proofErr w:type="spellStart"/>
-      <w:r>
-        <w:rPr>
-          <w:lang w:val="en-US"/>
-        </w:rPr>
-        <w:t>useState</w:t>
-      </w:r>
-      <w:proofErr w:type="spellEnd"/>
-      <w:r>
-        <w:rPr>
-          <w:lang w:val="en-US"/>
-        </w:rPr>
-        <w:t>(1);</w:t>
-      </w:r>
-    </w:p>
-    <w:p>
-      <w:pPr>
-        <w:rPr>
-          <w:lang w:val="en-US"/>
-        </w:rPr>
-      </w:pPr>
-    </w:p>
-    <w:p>
-      <w:pPr>
-        <w:rPr>
-          <w:lang w:val="en-US"/>
-        </w:rPr>
-      </w:pPr>
-      <w:r>
-        <w:rPr>
-          <w:lang w:val="en-US"/>
-        </w:rPr>
-        <w:t xml:space="preserve">  </w:t>
+        <w:t xml:space="preserve"> }&lt;/h1&gt;</w:t>
+      </w:r>
+    </w:p>
+    <w:p/>
+    <w:p>
+      <w:pPr>
+        <w:rPr>
+          <w:lang w:val="en-US"/>
+        </w:rPr>
+      </w:pPr>
+      <w:r>
+        <w:t xml:space="preserve">      </w:t>
+      </w:r>
+      <w:r>
+        <w:rPr>
+          <w:lang w:val="en-US"/>
+        </w:rPr>
+        <w:t xml:space="preserve">&lt;div </w:t>
+      </w:r>
+      <w:proofErr w:type="spellStart"/>
+      <w:r>
+        <w:rPr>
+          <w:lang w:val="en-US"/>
+        </w:rPr>
+        <w:t>className</w:t>
+      </w:r>
+      <w:proofErr w:type="spellEnd"/>
+      <w:r>
+        <w:rPr>
+          <w:lang w:val="en-US"/>
+        </w:rPr>
+        <w:t>='area-</w:t>
+      </w:r>
+      <w:proofErr w:type="spellStart"/>
+      <w:r>
+        <w:rPr>
+          <w:lang w:val="en-US"/>
+        </w:rPr>
+        <w:t>botao</w:t>
+      </w:r>
+      <w:proofErr w:type="spellEnd"/>
+      <w:r>
+        <w:rPr>
+          <w:lang w:val="en-US"/>
+        </w:rPr>
+        <w:t>'&gt;</w:t>
+      </w:r>
+    </w:p>
+    <w:p>
+      <w:pPr>
+        <w:rPr>
+          <w:lang w:val="en-US"/>
+        </w:rPr>
+      </w:pPr>
+      <w:r>
+        <w:rPr>
+          <w:lang w:val="en-US"/>
+        </w:rPr>
+        <w:t xml:space="preserve">        &lt;</w:t>
       </w:r>
       <w:proofErr w:type="gramStart"/>
       <w:r>
         <w:rPr>
           <w:lang w:val="en-US"/>
         </w:rPr>
-        <w:t>return(</w:t>
+        <w:t>label</w:t>
       </w:r>
       <w:proofErr w:type="gramEnd"/>
-    </w:p>
-    <w:p>
-      <w:r>
-        <w:rPr>
-          <w:lang w:val="en-US"/>
-        </w:rPr>
-        <w:t xml:space="preserve">    </w:t>
-      </w:r>
-      <w:r>
-        <w:t xml:space="preserve">&lt;div </w:t>
-      </w:r>
-      <w:proofErr w:type="spellStart"/>
-      <w:proofErr w:type="gramStart"/>
-      <w:r>
-        <w:t>className</w:t>
-      </w:r>
-      <w:proofErr w:type="spellEnd"/>
-      <w:proofErr w:type="gramEnd"/>
-      <w:r>
-        <w:t>="</w:t>
-      </w:r>
-      <w:proofErr w:type="spellStart"/>
-      <w:r>
-        <w:t>conteudo-centralizado</w:t>
-      </w:r>
-      <w:proofErr w:type="spellEnd"/>
-      <w:r>
-        <w:t>"&gt;</w:t>
-      </w:r>
-    </w:p>
-    <w:p>
-      <w:r>
-        <w:t xml:space="preserve">      &lt;h3&gt;Número aleatório:&lt;/h3&gt;</w:t>
-      </w:r>
-    </w:p>
-    <w:p>
-      <w:r>
-        <w:t xml:space="preserve">      &lt;h1&gt;</w:t>
-      </w:r>
-      <w:proofErr w:type="gramStart"/>
-      <w:r>
-        <w:t>{</w:t>
-      </w:r>
-      <w:proofErr w:type="gramEnd"/>
-      <w:r>
-        <w:t xml:space="preserve"> </w:t>
-      </w:r>
-      <w:proofErr w:type="spellStart"/>
-      <w:r>
-        <w:t>numeroAleatorio</w:t>
-      </w:r>
-      <w:proofErr w:type="spellEnd"/>
-      <w:r>
-        <w:t xml:space="preserve"> }&lt;/h1&gt;</w:t>
-      </w:r>
-    </w:p>
-    <w:p/>
-    <w:p>
-      <w:r>
-        <w:t xml:space="preserve">      &lt;div </w:t>
-      </w:r>
-      <w:proofErr w:type="spellStart"/>
-      <w:r>
-        <w:t>className</w:t>
-      </w:r>
-      <w:proofErr w:type="spellEnd"/>
-      <w:r>
-        <w:t>='</w:t>
-      </w:r>
-      <w:proofErr w:type="spellStart"/>
-      <w:r>
-        <w:t>area-botao</w:t>
-      </w:r>
-      <w:proofErr w:type="spellEnd"/>
-      <w:r>
-        <w:t>'&gt;</w:t>
-      </w:r>
-    </w:p>
-    <w:p>
-      <w:r>
-        <w:t xml:space="preserve">        &lt;</w:t>
-      </w:r>
-      <w:proofErr w:type="spellStart"/>
-      <w:r>
-        <w:t>label</w:t>
-      </w:r>
-      <w:proofErr w:type="spellEnd"/>
-      <w:r>
+      <w:r>
+        <w:rPr>
+          <w:lang w:val="en-US"/>
+        </w:rPr>
         <w:t>&gt;</w:t>
       </w:r>
     </w:p>
     <w:p>
       <w:r>
-        <w:t xml:space="preserve">          Click no botão abaixo para gerar um número aleatório:</w:t>
+        <w:rPr>
+          <w:lang w:val="en-US"/>
+        </w:rPr>
+        <w:t xml:space="preserve">          </w:t>
+      </w:r>
+      <w:proofErr w:type="spellStart"/>
+      <w:r>
+        <w:t>Click</w:t>
+      </w:r>
+      <w:proofErr w:type="spellEnd"/>
+      <w:r>
+        <w:t xml:space="preserve"> no botão abaixo para gerar um número aleatório:</w:t>
       </w:r>
     </w:p>
     <w:p>
@@ -1678,7 +1699,29 @@
           <w:sz w:val="24"/>
           <w:szCs w:val="24"/>
         </w:rPr>
-        <w:t>.css'</w:t>
+        <w:t>.</w:t>
+      </w:r>
+      <w:proofErr w:type="spellStart"/>
+      <w:r>
+        <w:rPr>
+          <w:rStyle w:val="token"/>
+          <w:rFonts w:ascii="Consolas" w:hAnsi="Consolas"/>
+          <w:color w:val="AFC275"/>
+          <w:sz w:val="24"/>
+          <w:szCs w:val="24"/>
+        </w:rPr>
+        <w:t>css</w:t>
+      </w:r>
+      <w:proofErr w:type="spellEnd"/>
+      <w:r>
+        <w:rPr>
+          <w:rStyle w:val="token"/>
+          <w:rFonts w:ascii="Consolas" w:hAnsi="Consolas"/>
+          <w:color w:val="AFC275"/>
+          <w:sz w:val="24"/>
+          <w:szCs w:val="24"/>
+        </w:rPr>
+        <w:t>'</w:t>
       </w:r>
       <w:r>
         <w:rPr>
@@ -5851,6 +5894,7 @@
           <w:rFonts w:ascii="Consolas" w:hAnsi="Consolas"/>
           <w:sz w:val="22"/>
           <w:szCs w:val="22"/>
+          <w:lang w:val="en-US"/>
         </w:rPr>
       </w:pPr>
     </w:p>
@@ -5863,6 +5907,7 @@
           <w:rFonts w:ascii="Consolas" w:hAnsi="Consolas"/>
           <w:sz w:val="22"/>
           <w:szCs w:val="22"/>
+          <w:lang w:val="en-US"/>
         </w:rPr>
       </w:pPr>
     </w:p>
@@ -7588,6 +7633,48 @@
           <w:lang w:val="en-US"/>
         </w:rPr>
       </w:pPr>
+    </w:p>
+    <w:p>
+      <w:pPr>
+        <w:rPr>
+          <w:lang w:val="en-US"/>
+        </w:rPr>
+      </w:pPr>
+    </w:p>
+    <w:p>
+      <w:pPr>
+        <w:rPr>
+          <w:color w:val="FF0000"/>
+          <w:lang w:val="en-US"/>
+        </w:rPr>
+      </w:pPr>
+      <w:proofErr w:type="spellStart"/>
+      <w:proofErr w:type="gramStart"/>
+      <w:r>
+        <w:rPr>
+          <w:color w:val="FF0000"/>
+          <w:lang w:val="en-US"/>
+        </w:rPr>
+        <w:t>npm</w:t>
+      </w:r>
+      <w:proofErr w:type="spellEnd"/>
+      <w:proofErr w:type="gramEnd"/>
+      <w:r>
+        <w:rPr>
+          <w:color w:val="FF0000"/>
+          <w:lang w:val="en-US"/>
+        </w:rPr>
+        <w:t xml:space="preserve"> install --save react-router-</w:t>
+      </w:r>
+      <w:proofErr w:type="spellStart"/>
+      <w:r>
+        <w:rPr>
+          <w:color w:val="FF0000"/>
+          <w:lang w:val="en-US"/>
+        </w:rPr>
+        <w:t>dom</w:t>
+      </w:r>
+      <w:proofErr w:type="spellEnd"/>
     </w:p>
     <w:p>
       <w:pPr>
@@ -9108,7 +9195,7 @@
 </file>
 
 <file path=customXml/itemProps1.xml><?xml version="1.0" encoding="utf-8"?>
-<ds:datastoreItem xmlns:ds="http://schemas.openxmlformats.org/officeDocument/2006/customXml" ds:itemID="{C93E82EE-CA67-460C-8DB3-D777432902BA}">
+<ds:datastoreItem xmlns:ds="http://schemas.openxmlformats.org/officeDocument/2006/customXml" ds:itemID="{DCFBD416-9E9C-4275-9CE2-BB5FE62894ED}">
   <ds:schemaRefs>
     <ds:schemaRef ds:uri="http://schemas.openxmlformats.org/officeDocument/2006/bibliography"/>
   </ds:schemaRefs>

</xml_diff>